<commit_message>
Agregadas preguntas a la interfaz (sin funcionalidad) + documentación
</commit_message>
<xml_diff>
--- a/Documentación/Hito 3.docx
+++ b/Documentación/Hito 3.docx
@@ -48,7 +48,16 @@
         <w:pStyle w:val="Prrafodelista"/>
       </w:pPr>
       <w:r>
-        <w:t xml:space="preserve">Para la segunda versión, por problemas con el diseño, decidimos descartar las herramientas que estábamos utilizando y reemplazarlas por Kivy, la cual nos permite </w:t>
+        <w:t>P</w:t>
+      </w:r>
+      <w:r>
+        <w:t>or problemas con el diseño, decidimos descartar las herramientas que estábamos utilizando y reemplazarl</w:t>
+      </w:r>
+      <w:r>
+        <w:t>as por Kivy, la cual nos permitía</w:t>
+      </w:r>
+      <w:r>
+        <w:t xml:space="preserve"> </w:t>
       </w:r>
       <w:r>
         <w:t>implementar</w:t>
@@ -68,7 +77,10 @@
         <w:pStyle w:val="Prrafodelista"/>
       </w:pPr>
       <w:r>
-        <w:t xml:space="preserve">Para esta segunda versión se tuvieron en cuenta las </w:t>
+        <w:t>En esta</w:t>
+      </w:r>
+      <w:r>
+        <w:t xml:space="preserve"> versión se tuvieron en cuenta las </w:t>
       </w:r>
       <w:r>
         <w:t>correcciones</w:t>
@@ -82,7 +94,10 @@
         <w:pStyle w:val="Prrafodelista"/>
       </w:pPr>
       <w:r>
-        <w:t xml:space="preserve">Esta versión cuenta con una interfaz </w:t>
+        <w:t>C</w:t>
+      </w:r>
+      <w:r>
+        <w:t xml:space="preserve">uenta con una interfaz </w:t>
       </w:r>
       <w:r>
         <w:t>más</w:t>
@@ -96,13 +111,25 @@
         <w:pStyle w:val="Prrafodelista"/>
       </w:pPr>
       <w:r>
-        <w:t xml:space="preserve"> Es de fácil uso y además brinda de ayuda en casos que el cliente no </w:t>
+        <w:t xml:space="preserve"> Es de fácil u</w:t>
+      </w:r>
+      <w:r>
+        <w:t>so y además brinda de ayuda en los c</w:t>
+      </w:r>
+      <w:r>
+        <w:t xml:space="preserve">asos </w:t>
+      </w:r>
+      <w:r>
+        <w:t xml:space="preserve">en </w:t>
+      </w:r>
+      <w:r>
+        <w:t xml:space="preserve">que el cliente no </w:t>
       </w:r>
       <w:r>
         <w:t>supiese</w:t>
       </w:r>
       <w:r>
-        <w:t xml:space="preserve"> como actuar </w:t>
+        <w:t xml:space="preserve"> como actuar ante una determinada situación.</w:t>
       </w:r>
     </w:p>
     <w:p/>
@@ -155,7 +182,7 @@
         <w:rPr>
           <w:lang w:val="es-AR"/>
         </w:rPr>
-        <w:t xml:space="preserve"> corresponde al proceso de creación y control de trabajos prácticos. Los docentes lo utilizan para crear trabajos prácticos e ingresar sus respuestas y los alumnos lo utilizan para </w:t>
+        <w:t xml:space="preserve"> corresponde al proceso de creación y control de trabajos prácticos. Los crear trabajos prácticos e ingresar sus respuestas y los alumnos </w:t>
       </w:r>
       <w:r>
         <w:rPr>
@@ -167,6 +194,12 @@
         <w:rPr>
           <w:lang w:val="es-AR"/>
         </w:rPr>
+        <w:t>an</w:t>
+      </w:r>
+      <w:r>
+        <w:rPr>
+          <w:lang w:val="es-AR"/>
+        </w:rPr>
         <w:t xml:space="preserve"> sus conocimientos contestando estos trabajos.</w:t>
       </w:r>
     </w:p>
@@ -181,7 +214,19 @@
         <w:rPr>
           <w:lang w:val="es-AR"/>
         </w:rPr>
-        <w:t>Los datos procesados son los datos del usuario, los datos del trabajo practico y sus respuestas y las respues</w:t>
+        <w:t xml:space="preserve">Los datos procesados son los datos del usuario, los datos del trabajo practico y sus respuestas </w:t>
+      </w:r>
+      <w:r>
+        <w:rPr>
+          <w:lang w:val="es-AR"/>
+        </w:rPr>
+        <w:t xml:space="preserve">relacionadas </w:t>
+      </w:r>
+      <w:r>
+        <w:rPr>
+          <w:lang w:val="es-AR"/>
+        </w:rPr>
+        <w:t>y las respues</w:t>
       </w:r>
       <w:r>
         <w:rPr>
@@ -273,8 +318,13 @@
         </w:numPr>
       </w:pPr>
       <w:r>
-        <w:t>Se procesan los datos ingresados y se registran/corroboran/eliminan desde la base de datos ubicada en MySQL</w:t>
-      </w:r>
+        <w:t xml:space="preserve">Se procesan los datos ingresados y se registran/corroboran/eliminan desde la base de datos ubicada en </w:t>
+      </w:r>
+      <w:bookmarkStart w:id="0" w:name="_GoBack"/>
+      <w:r>
+        <w:t>MySQL</w:t>
+      </w:r>
+      <w:bookmarkEnd w:id="0"/>
     </w:p>
     <w:p>
       <w:pPr>
@@ -735,8 +785,6 @@
         </w:rPr>
         <w:t>Imagen III interfaz Crear Trabajo</w:t>
       </w:r>
-      <w:bookmarkStart w:id="0" w:name="_GoBack"/>
-      <w:bookmarkEnd w:id="0"/>
     </w:p>
     <w:p>
       <w:pPr>
@@ -1879,6 +1927,7 @@
   <w:style w:type="character" w:default="1" w:styleId="Fuentedeprrafopredeter">
     <w:name w:val="Default Paragraph Font"/>
     <w:uiPriority w:val="1"/>
+    <w:semiHidden/>
     <w:unhideWhenUsed/>
   </w:style>
   <w:style w:type="table" w:default="1" w:styleId="Tablanormal">
@@ -2255,7 +2304,7 @@
 </file>
 
 <file path=customXml/itemProps1.xml><?xml version="1.0" encoding="utf-8"?>
-<ds:datastoreItem xmlns:ds="http://schemas.openxmlformats.org/officeDocument/2006/customXml" ds:itemID="{28B5EECA-2A26-481E-859E-00E73F3D3657}">
+<ds:datastoreItem xmlns:ds="http://schemas.openxmlformats.org/officeDocument/2006/customXml" ds:itemID="{86A8B7D8-8047-4C39-9CA8-DCDC7CB1FB48}">
   <ds:schemaRefs>
     <ds:schemaRef ds:uri="http://schemas.openxmlformats.org/officeDocument/2006/bibliography"/>
   </ds:schemaRefs>

</xml_diff>